<commit_message>
Mise à jour des pages. Correction de liens. Ajout catégorie Formulaires et Compta
</commit_message>
<xml_diff>
--- a/KitCommercant/ROPI_VademecumKitCommercant.docx
+++ b/KitCommercant/ROPI_VademecumKitCommercant.docx
@@ -1072,7 +1072,13 @@
         <w:jc w:val="both"/>
       </w:pPr>
       <w:r>
-        <w:t>Et au pire, il est toujours possible de quitter le Ropi, sans contrainte. L'asbl permettra le rédimâge à 0%</w:t>
+        <w:t xml:space="preserve">Et au pire, il est toujours possible de quitter le Ropi, sans contrainte. L'asbl permettra </w:t>
+      </w:r>
+      <w:r>
+        <w:t>la reconversion</w:t>
+      </w:r>
+      <w:r>
+        <w:t xml:space="preserve"> à 0%</w:t>
       </w:r>
       <w:r>
         <w:t xml:space="preserve"> en cas de départ.</w:t>
@@ -1151,6 +1157,12 @@
         </w:rPr>
         <w:t>problème d'accès au site web ou d'édition de la page du commerce</w:t>
       </w:r>
+      <w:r>
+        <w:rPr>
+          <w:szCs w:val="26"/>
+        </w:rPr>
+        <w:t>.</w:t>
+      </w:r>
     </w:p>
     <w:p>
       <w:pPr>
@@ -1171,6 +1183,12 @@
         </w:rPr>
         <w:t>demande de documentation (flyers, charte, ROI)</w:t>
       </w:r>
+      <w:r>
+        <w:rPr>
+          <w:szCs w:val="26"/>
+        </w:rPr>
+        <w:t>.</w:t>
+      </w:r>
     </w:p>
     <w:p>
       <w:pPr>
@@ -1189,7 +1207,13 @@
         <w:rPr>
           <w:szCs w:val="26"/>
         </w:rPr>
-        <w:t>demande de rédimage (reconversion de Ropi en Euro)</w:t>
+        <w:t xml:space="preserve">demande de </w:t>
+      </w:r>
+      <w:r>
+        <w:rPr>
+          <w:szCs w:val="26"/>
+        </w:rPr>
+        <w:t>reconversion de Ropi en Euro.</w:t>
       </w:r>
     </w:p>
     <w:p>
@@ -2080,19 +2104,7 @@
         <w:rPr>
           <w:szCs w:val="26"/>
         </w:rPr>
-        <w:t>é</w:t>
-      </w:r>
-      <w:r>
-        <w:rPr>
-          <w:szCs w:val="26"/>
-        </w:rPr>
-        <w:t>dima</w:t>
-      </w:r>
-      <w:r>
-        <w:rPr>
-          <w:szCs w:val="26"/>
-        </w:rPr>
-        <w:t xml:space="preserve">ge </w:t>
+        <w:t xml:space="preserve">econversion </w:t>
       </w:r>
       <w:r>
         <w:rPr>

</xml_diff>